<commit_message>
Utilicé el STROBE en español para crear los archivos Markdown y generar archivos Word: Casos y controles//cohortes
</commit_message>
<xml_diff>
--- a/Estudio de casos y controles/Manuscrito.docx
+++ b/Estudio de casos y controles/Manuscrito.docx
@@ -620,7 +620,19 @@
         </w:numPr>
       </w:pPr>
       <w:r>
-        <w:t xml:space="preserve">Especifique todos los métodos utilizados para analizar subgrupos e interacciones</w:t>
+        <w:t xml:space="preserve">Especifique todos los métodos utilizados para analizar subgrupos e interacciones.</w:t>
+      </w:r>
+    </w:p>
+    <w:p>
+      <w:pPr>
+        <w:pStyle w:val="Compact"/>
+        <w:numPr>
+          <w:numId w:val="1010"/>
+          <w:ilvl w:val="0"/>
+        </w:numPr>
+      </w:pPr>
+      <w:r>
+        <w:t xml:space="preserve">Si procede, explique cómo se aparearon casos y controles.</w:t>
       </w:r>
     </w:p>
     <w:p>
@@ -801,7 +813,7 @@
         <w:rPr>
           <w:i/>
         </w:rPr>
-        <w:t xml:space="preserve">por separadado para casos y controles</w:t>
+        <w:t xml:space="preserve">por separado para casos y controles</w:t>
       </w:r>
       <w:r>
         <w:t xml:space="preserve">.</w:t>
@@ -825,7 +837,7 @@
         <w:rPr>
           <w:i/>
         </w:rPr>
-        <w:t xml:space="preserve">por separadado para casos y controles</w:t>
+        <w:t xml:space="preserve">por separado para casos y controles</w:t>
       </w:r>
       <w:r>
         <w:t xml:space="preserve">.</w:t>
@@ -849,7 +861,7 @@
         <w:rPr>
           <w:i/>
         </w:rPr>
-        <w:t xml:space="preserve">por separadado para casos y controles</w:t>
+        <w:t xml:space="preserve">por separado para casos y controles</w:t>
       </w:r>
       <w:r>
         <w:t xml:space="preserve">.</w:t>
@@ -883,7 +895,7 @@
         <w:rPr>
           <w:i/>
         </w:rPr>
-        <w:t xml:space="preserve">por separadado para casos y controles</w:t>
+        <w:t xml:space="preserve">por separado para casos y controles</w:t>
       </w:r>
       <w:r>
         <w:t xml:space="preserve">.</w:t>
@@ -907,7 +919,7 @@
         <w:rPr>
           <w:i/>
         </w:rPr>
-        <w:t xml:space="preserve">por separadado para casos y controles</w:t>
+        <w:t xml:space="preserve">por separado para casos y controles</w:t>
       </w:r>
       <w:r>
         <w:t xml:space="preserve">.</w:t>
@@ -932,13 +944,7 @@
         </w:numPr>
       </w:pPr>
       <w:r>
-        <w:t xml:space="preserve">Describa el número de participantes en cada categoría de exposición, o bien proporcione medidas</w:t>
-      </w:r>
-      <w:r>
-        <w:t xml:space="preserve"> </w:t>
-      </w:r>
-      <w:r>
-        <w:t xml:space="preserve">resumen de exposición</w:t>
+        <w:t xml:space="preserve">Describa el número de participantes en cada categoría de exposición, o bien proporcione medidas resumen de exposición</w:t>
       </w:r>
       <w:r>
         <w:t xml:space="preserve"> </w:t>
@@ -947,7 +953,7 @@
         <w:rPr>
           <w:i/>
         </w:rPr>
-        <w:t xml:space="preserve">por separadado para casos y controles</w:t>
+        <w:t xml:space="preserve">por separado para casos y controles</w:t>
       </w:r>
       <w:r>
         <w:t xml:space="preserve">.</w:t>
@@ -1298,7 +1304,7 @@
     </w:lvl>
   </w:abstractNum>
   <w:abstractNum w:abstractNumId="990">
-    <w:nsid w:val="e78159ce"/>
+    <w:nsid w:val="203c7735"/>
     <w:multiLevelType w:val="multilevel"/>
     <w:lvl w:ilvl="0">
       <w:numFmt w:val="bullet"/>
@@ -1379,7 +1385,7 @@
     </w:lvl>
   </w:abstractNum>
   <w:abstractNum w:abstractNumId="991">
-    <w:nsid w:val="d74160ce"/>
+    <w:nsid w:val="382842d0"/>
     <w:multiLevelType w:val="multilevel"/>
     <w:lvl w:ilvl="0">
       <w:numFmt w:val="bullet"/>

</xml_diff>